<commit_message>
Añade al enunciado la restricción de redimensionar el textarea sólo en vertical
</commit_message>
<xml_diff>
--- a/PRÁCTICAS/2023-10-18. Simulacro/enunciado/2023-10-18. Simulacro.docx
+++ b/PRÁCTICAS/2023-10-18. Simulacro/enunciado/2023-10-18. Simulacro.docx
@@ -1277,6 +1277,27 @@
       </w:pPr>
       <w:r>
         <w:t>En el formulario, los inputs dejan de estar al lado de las etiquetas y pasan a ocupar el 100% de la anchura de su contenedor.</w:t>
+      </w:r>
+    </w:p>
+    <w:p>
+      <w:pPr>
+        <w:pStyle w:val="Parrafo"/>
+      </w:pPr>
+    </w:p>
+    <w:p>
+      <w:pPr>
+        <w:pStyle w:val="Parrafo"/>
+      </w:pPr>
+      <w:r>
+        <w:t xml:space="preserve">Además, el </w:t>
+      </w:r>
+      <w:proofErr w:type="spellStart"/>
+      <w:r>
+        <w:t>textarea</w:t>
+      </w:r>
+      <w:proofErr w:type="spellEnd"/>
+      <w:r>
+        <w:t xml:space="preserve"> sólo debe permitir que el usuario modifique su altura, no su anchura.</w:t>
       </w:r>
     </w:p>
     <w:p>

</xml_diff>